<commit_message>
fixed bug with agreement printing
</commit_message>
<xml_diff>
--- a/input.docx
+++ b/input.docx
@@ -4,52 +4,1093 @@
   <w:body>
     <w:p>
       <w:pPr>
+        <w:pStyle w:val="1"/>
+        <w:rPr>
+          <w:rFonts w:eastAsia="Times New Roman"/>
+        </w:rPr>
+      </w:pPr>
+      <w:r>
+        <w:rPr>
+          <w:rFonts w:eastAsia="Times New Roman"/>
+        </w:rPr>
+        <w:t>Договор на оказание услуг по фотосъемке</w:t>
+      </w:r>
+    </w:p>
+    <w:p>
+      <w:pPr>
+        <w:pStyle w:val="a3"/>
+        <w:spacing w:after="240"/>
+      </w:pPr>
+      <w:r>
+        <w:t xml:space="preserve">г. Минск </w:t>
+      </w:r>
+      <w:r>
         <w:rPr>
           <w:lang w:val="en-US"/>
         </w:rPr>
-      </w:pPr>
+        <w:t>date</w:t>
+      </w:r>
+      <w:r>
+        <w:t xml:space="preserve"> </w:t>
+      </w:r>
+      <w:r>
+        <w:t xml:space="preserve">г. </w:t>
+      </w:r>
+    </w:p>
+    <w:p>
+      <w:pPr>
+        <w:pStyle w:val="a3"/>
+      </w:pPr>
+      <w:r>
+        <w:t xml:space="preserve">Гражданин </w:t>
+      </w:r>
       <w:r>
         <w:rPr>
           <w:lang w:val="en-US"/>
         </w:rPr>
-        <w:t xml:space="preserve">There is an example of agreement between </w:t>
+        <w:t>name</w:t>
+      </w:r>
+      <w:r>
+        <w:t>,</w:t>
+      </w:r>
+    </w:p>
+    <w:p>
+      <w:pPr>
+        <w:pStyle w:val="a3"/>
+      </w:pPr>
+      <w:r>
+        <w:t xml:space="preserve">Гражданин </w:t>
       </w:r>
       <w:r>
         <w:rPr>
           <w:lang w:val="en-US"/>
         </w:rPr>
+        <w:t>photo</w:t>
+      </w:r>
+      <w:r>
+        <w:t>,</w:t>
+      </w:r>
+    </w:p>
+    <w:p>
+      <w:pPr>
+        <w:pStyle w:val="a3"/>
+      </w:pPr>
+      <w:r>
+        <w:t xml:space="preserve">Гражданин </w:t>
+      </w:r>
+      <w:r>
+        <w:rPr>
+          <w:lang w:val="en-US"/>
+        </w:rPr>
         <w:t>name</w:t>
       </w:r>
       <w:r>
+        <w:t>, именуемые в дальнейшем "Заказчик", с одной стороны и</w:t>
+      </w:r>
+    </w:p>
+    <w:p>
+      <w:pPr>
+        <w:pStyle w:val="a3"/>
+      </w:pPr>
+      <w:r>
+        <w:t>Частное унитарное предприятие по оказанию услуг "</w:t>
+      </w:r>
+      <w:proofErr w:type="spellStart"/>
+      <w:r>
         <w:rPr>
           <w:lang w:val="en-US"/>
         </w:rPr>
+        <w:t>Hellios</w:t>
+      </w:r>
+      <w:proofErr w:type="spellEnd"/>
+      <w:r>
+        <w:t xml:space="preserve">" в лице директора </w:t>
+      </w:r>
+      <w:r>
+        <w:rPr>
+          <w:lang w:val="en-US"/>
+        </w:rPr>
+        <w:t>Arnold</w:t>
+      </w:r>
+      <w:r>
         <w:t xml:space="preserve"> </w:t>
       </w:r>
       <w:r>
         <w:rPr>
           <w:lang w:val="en-US"/>
         </w:rPr>
-        <w:t xml:space="preserve">and </w:t>
-      </w:r>
-      <w:r>
+        <w:t>Negro</w:t>
+      </w:r>
+      <w:r>
+        <w:t>, действующего на основании Устава, именуемое в дальнейшем "Исполнитель", с другой стороны</w:t>
+      </w:r>
+    </w:p>
+    <w:p>
+      <w:pPr>
+        <w:pStyle w:val="a3"/>
+      </w:pPr>
+      <w:r>
+        <w:t>заключили настоящий договор о нижеследующем</w:t>
+      </w:r>
+    </w:p>
+    <w:p>
+      <w:pPr>
+        <w:pStyle w:val="5"/>
+        <w:rPr>
+          <w:rFonts w:eastAsia="Times New Roman"/>
+        </w:rPr>
+      </w:pPr>
+      <w:r>
+        <w:rPr>
+          <w:rFonts w:eastAsia="Times New Roman"/>
+        </w:rPr>
+        <w:t>1. Пр</w:t>
+      </w:r>
+      <w:r>
+        <w:rPr>
+          <w:rFonts w:eastAsia="Times New Roman"/>
+        </w:rPr>
+        <w:t>едмет договора</w:t>
+      </w:r>
+    </w:p>
+    <w:p>
+      <w:pPr>
+        <w:pStyle w:val="a3"/>
+      </w:pPr>
+      <w:r>
+        <w:t>1.1. Исполнитель обязуется по заданию Заказчика оказывать услуги по фотосъемке и составлению альбома фотоснимков, а Заказчик обязуется принять результаты оказанных услуг и произвести их оплату.</w:t>
+      </w:r>
+    </w:p>
+    <w:p>
+      <w:pPr>
+        <w:pStyle w:val="a3"/>
+      </w:pPr>
+      <w:r>
+        <w:t>1.2. Услуги, оказываемые Исполнителем Заказчику</w:t>
+      </w:r>
+      <w:r>
+        <w:t xml:space="preserve"> по настоящему Договору, включают в себя:</w:t>
+      </w:r>
+    </w:p>
+    <w:p>
+      <w:pPr>
+        <w:pStyle w:val="a3"/>
+      </w:pPr>
+      <w:r>
+        <w:t>организацию и проведение фотосъемок;</w:t>
+      </w:r>
+    </w:p>
+    <w:p>
+      <w:pPr>
+        <w:pStyle w:val="a3"/>
+      </w:pPr>
+      <w:r>
+        <w:t>обработку полученных фотоснимков;</w:t>
+      </w:r>
+    </w:p>
+    <w:p>
+      <w:pPr>
+        <w:pStyle w:val="a3"/>
+      </w:pPr>
+      <w:r>
+        <w:t>составление альбома из фотоснимков, выбранных Заказчиком, и печать альбома (самостоятельно либо с привлечением третьих лиц);</w:t>
+      </w:r>
+    </w:p>
+    <w:p>
+      <w:pPr>
+        <w:pStyle w:val="a3"/>
+      </w:pPr>
+      <w:r>
+        <w:t>запись выбранных ф</w:t>
+      </w:r>
+      <w:r>
+        <w:t>отоснимков и (или) альбома на цифровые носители - в случаях, оговоренных сторонами.</w:t>
+      </w:r>
+    </w:p>
+    <w:p>
+      <w:pPr>
+        <w:pStyle w:val="5"/>
+        <w:rPr>
+          <w:rFonts w:eastAsia="Times New Roman"/>
+        </w:rPr>
+      </w:pPr>
+      <w:r>
+        <w:rPr>
+          <w:rFonts w:eastAsia="Times New Roman"/>
+        </w:rPr>
+        <w:t>2. Права и обязанности сторон</w:t>
+      </w:r>
+    </w:p>
+    <w:p>
+      <w:pPr>
+        <w:pStyle w:val="a3"/>
+      </w:pPr>
+      <w:r>
+        <w:t>2.1. Заказчик обязуется:</w:t>
+      </w:r>
+    </w:p>
+    <w:p>
+      <w:pPr>
+        <w:pStyle w:val="a3"/>
+      </w:pPr>
+      <w:r>
+        <w:t>2.1.1. заблаговременно (не позднее чем за 1 день до установленного дня фотосъемки) предупредить Исполнителя о невозмо</w:t>
+      </w:r>
+      <w:r>
+        <w:t>жности проведения съемки;</w:t>
+      </w:r>
+    </w:p>
+    <w:p>
+      <w:pPr>
+        <w:pStyle w:val="a3"/>
+      </w:pPr>
+      <w:r>
+        <w:t>2.1.2. оплатить стоимость работ Исполнителя в порядке и сроки, установленные настоящим Договором;</w:t>
+      </w:r>
+    </w:p>
+    <w:p>
+      <w:pPr>
+        <w:pStyle w:val="a3"/>
+      </w:pPr>
+      <w:r>
+        <w:t>2.1.3. возместить Исполнителю дополнительные расходы в случаях, согласованных сторонами;</w:t>
+      </w:r>
+    </w:p>
+    <w:p>
+      <w:pPr>
+        <w:pStyle w:val="a3"/>
+      </w:pPr>
+      <w:r>
+        <w:lastRenderedPageBreak/>
+        <w:t>2.1.4. оплатить услуги Исполнителя.</w:t>
+      </w:r>
+    </w:p>
+    <w:p>
+      <w:pPr>
+        <w:pStyle w:val="a3"/>
+      </w:pPr>
+      <w:r>
+        <w:t>2.2. За</w:t>
+      </w:r>
+      <w:r>
+        <w:t>казчик имеет право:</w:t>
+      </w:r>
+    </w:p>
+    <w:p>
+      <w:pPr>
+        <w:pStyle w:val="a3"/>
+      </w:pPr>
+      <w:r>
+        <w:t>2.2.1. предоставить дополнительные материалы (слайды, фотографии, описание, эскизы) способствующие описанию заказа;</w:t>
+      </w:r>
+    </w:p>
+    <w:p>
+      <w:pPr>
+        <w:pStyle w:val="a3"/>
+      </w:pPr>
+      <w:r>
+        <w:t>2.2.2. принимать участие в организации фотосъемки;</w:t>
+      </w:r>
+    </w:p>
+    <w:p>
+      <w:pPr>
+        <w:pStyle w:val="a3"/>
+      </w:pPr>
+      <w:r>
+        <w:t>2.2.3. присутствовать при проведении фотосъемки на съемочной площадке</w:t>
+      </w:r>
+      <w:r>
+        <w:t>;</w:t>
+      </w:r>
+    </w:p>
+    <w:p>
+      <w:pPr>
+        <w:pStyle w:val="a3"/>
+      </w:pPr>
+      <w:r>
+        <w:t>2.2.4. участвовать в процессе создания альбома:</w:t>
+      </w:r>
+    </w:p>
+    <w:p>
+      <w:pPr>
+        <w:pStyle w:val="a3"/>
+      </w:pPr>
+      <w:r>
+        <w:t>выбирать образец (шаблон) оформления альбома, которые предлагает Исполнитель;</w:t>
+      </w:r>
+    </w:p>
+    <w:p>
+      <w:pPr>
+        <w:pStyle w:val="a3"/>
+      </w:pPr>
+      <w:r>
+        <w:t>предлагать свой образец оформления альбома, отдельных страниц или элементов;</w:t>
+      </w:r>
+    </w:p>
+    <w:p>
+      <w:pPr>
+        <w:pStyle w:val="a3"/>
+      </w:pPr>
+      <w:r>
+        <w:t>выбирать из обработанных Исполнителем фотоснимков т</w:t>
+      </w:r>
+      <w:r>
+        <w:t>е из них, которые будут включены в альбом;</w:t>
+      </w:r>
+    </w:p>
+    <w:p>
+      <w:pPr>
+        <w:pStyle w:val="a3"/>
+      </w:pPr>
+      <w:r>
+        <w:t>определять композиционное расположение выбранных фотоснимков на страницах альбома;</w:t>
+      </w:r>
+    </w:p>
+    <w:p>
+      <w:pPr>
+        <w:pStyle w:val="a3"/>
+      </w:pPr>
+      <w:r>
+        <w:t>определять содержание текстовых элементов оформления альбома (надписи, подписи, относящиеся к фотографиям и иным элементам оформления).</w:t>
+      </w:r>
+    </w:p>
+    <w:p>
+      <w:pPr>
+        <w:pStyle w:val="a3"/>
+      </w:pPr>
+      <w:r>
+        <w:t>2.3. Исполнитель обязуется:</w:t>
+      </w:r>
+    </w:p>
+    <w:p>
+      <w:pPr>
+        <w:pStyle w:val="a3"/>
+      </w:pPr>
+      <w:r>
+        <w:t>2.3.1. согласовать с Заказчиком время и место проведения фотосъемки.</w:t>
+      </w:r>
+    </w:p>
+    <w:p>
+      <w:pPr>
+        <w:pStyle w:val="a3"/>
+      </w:pPr>
+      <w:r>
+        <w:t xml:space="preserve">Если иное не оговорено </w:t>
+      </w:r>
+      <w:r>
+        <w:t>сторонами, то местом проведения фотосъемки является помещение Исполнителя;</w:t>
+      </w:r>
+    </w:p>
+    <w:p>
+      <w:pPr>
+        <w:pStyle w:val="a3"/>
+      </w:pPr>
+      <w:r>
+        <w:t>2.3.2. провести фотосъемку:</w:t>
+      </w:r>
+    </w:p>
+    <w:p>
+      <w:pPr>
+        <w:pStyle w:val="a3"/>
+      </w:pPr>
+      <w:r>
+        <w:t>обеспечивает организационную подготовку к фотосъемке;</w:t>
+      </w:r>
+    </w:p>
+    <w:p>
+      <w:pPr>
+        <w:pStyle w:val="a3"/>
+      </w:pPr>
+      <w:r>
+        <w:t>предоставляет (обеспечивает наличие) необходимого оборудования для проведения фотосъемки;</w:t>
+      </w:r>
+    </w:p>
+    <w:p>
+      <w:pPr>
+        <w:pStyle w:val="a3"/>
+      </w:pPr>
+      <w:r>
+        <w:t>руководит</w:t>
+      </w:r>
+      <w:r>
+        <w:t xml:space="preserve"> процессом фотосъемки;</w:t>
+      </w:r>
+    </w:p>
+    <w:p>
+      <w:pPr>
+        <w:pStyle w:val="a3"/>
+      </w:pPr>
+      <w:r>
+        <w:t>предоставляет Заказчику возможность присутствовать при фотосъемке;</w:t>
+      </w:r>
+    </w:p>
+    <w:p>
+      <w:pPr>
+        <w:pStyle w:val="a3"/>
+      </w:pPr>
+      <w:r>
+        <w:t>2.3.3. произвести цифровую обработку фотоснимков;</w:t>
+      </w:r>
+    </w:p>
+    <w:p>
+      <w:pPr>
+        <w:pStyle w:val="a3"/>
+      </w:pPr>
+      <w:r>
+        <w:lastRenderedPageBreak/>
+        <w:t>2.3.4. разработать альбом фотоснимков с участием Заказчика (пункт 2.2.4 настоящего Договора);</w:t>
+      </w:r>
+    </w:p>
+    <w:p>
+      <w:pPr>
+        <w:pStyle w:val="a3"/>
+      </w:pPr>
+      <w:r>
+        <w:t>2.3.5. напечатать и пе</w:t>
+      </w:r>
+      <w:r>
+        <w:t>редать альбом Заказчику;</w:t>
+      </w:r>
+    </w:p>
+    <w:p>
+      <w:pPr>
+        <w:pStyle w:val="a3"/>
+      </w:pPr>
+      <w:r>
+        <w:t>2.3.6. не использовать фотоматериалы без (устного или письменного) согласия Заказчика, кроме случаев, указанных в пункте 6.3 настоящего Договора.</w:t>
+      </w:r>
+    </w:p>
+    <w:p>
+      <w:pPr>
+        <w:pStyle w:val="a3"/>
+      </w:pPr>
+      <w:r>
+        <w:t>2.4. Исполнитель имеет право:</w:t>
+      </w:r>
+    </w:p>
+    <w:p>
+      <w:pPr>
+        <w:pStyle w:val="a3"/>
+      </w:pPr>
+      <w:r>
+        <w:t>2.4.1. привлекать третьих лиц для исполнения своих обяз</w:t>
+      </w:r>
+      <w:r>
+        <w:t>ательств, установленных настоящим Договором;</w:t>
+      </w:r>
+    </w:p>
+    <w:p>
+      <w:pPr>
+        <w:pStyle w:val="a3"/>
+      </w:pPr>
+      <w:r>
+        <w:t>2.4.2. увеличить стоимость работ в случаях, перечисленных в пункте 4.3 настоящего Договора;</w:t>
+      </w:r>
+    </w:p>
+    <w:p>
+      <w:pPr>
+        <w:pStyle w:val="a3"/>
+      </w:pPr>
+      <w:r>
+        <w:t>2.4.3. приостановить выполнение работ в случаях, перечисленных в пункте 4.3 настоящего Договора, если Заказчик отказыва</w:t>
+      </w:r>
+      <w:r>
+        <w:t>ется подписать дополнительное соглашение к Договору и произвести дополнительную оплату стоимости работ.</w:t>
+      </w:r>
+    </w:p>
+    <w:p>
+      <w:pPr>
+        <w:pStyle w:val="5"/>
+        <w:rPr>
+          <w:rFonts w:eastAsia="Times New Roman"/>
+        </w:rPr>
+      </w:pPr>
+      <w:r>
+        <w:rPr>
+          <w:rFonts w:eastAsia="Times New Roman"/>
+        </w:rPr>
+        <w:t>3. Порядок и срок оказания услуг</w:t>
+      </w:r>
+    </w:p>
+    <w:p>
+      <w:pPr>
+        <w:pStyle w:val="a3"/>
+      </w:pPr>
+      <w:r>
+        <w:t xml:space="preserve">3.1. Срок оказания услуг по настоящему Договору составляет ______________ дней. Срок оказания услуг исчисляется со дня </w:t>
+      </w:r>
+      <w:r>
+        <w:t>подписания настоящего Договора / внесения предоплаты.</w:t>
+      </w:r>
+    </w:p>
+    <w:p>
+      <w:pPr>
+        <w:pStyle w:val="a3"/>
+      </w:pPr>
+      <w:r>
+        <w:t>3.2. Услуги считаются оказанными с момента подписания Акта об оказании услуг. Акт об оказании услуг также является документом, подтверждающим уступку имущественных прав, указанных в пункте 6.1 настоящег</w:t>
+      </w:r>
+      <w:r>
+        <w:t>о Договора</w:t>
+      </w:r>
+    </w:p>
+    <w:p>
+      <w:pPr>
+        <w:pStyle w:val="a3"/>
+      </w:pPr>
+      <w:r>
+        <w:t>Акт об оказании услуг должен быть подписан сторонами в течение _______ дней со дня передачи Заказчику альбома. Если Акт об оказании услуг не будет подписан Заказчиком в указанный срок, то услуги по настоящему Договору признаются оказанными и при</w:t>
+      </w:r>
+      <w:r>
+        <w:t>нятыми Заказчиком без претензий.</w:t>
+      </w:r>
+    </w:p>
+    <w:p>
+      <w:pPr>
+        <w:pStyle w:val="5"/>
+        <w:rPr>
+          <w:rFonts w:eastAsia="Times New Roman"/>
+        </w:rPr>
+      </w:pPr>
+      <w:r>
+        <w:rPr>
+          <w:rFonts w:eastAsia="Times New Roman"/>
+        </w:rPr>
+        <w:t>4. Стоимость услуг и порядок расчетов</w:t>
+      </w:r>
+    </w:p>
+    <w:p>
+      <w:pPr>
+        <w:pStyle w:val="a3"/>
+      </w:pPr>
+      <w:r>
+        <w:t>4.1. Стоимость услуг, оказываемых в соответствии с настоящим Договором, составляет _____________________ (_____________________________) белорусских рублей за 1 (один) альбом. Каждый из</w:t>
+      </w:r>
+      <w:r>
+        <w:t xml:space="preserve"> заказчиков вносит оплату в размере, пропорциональном количеству заказываемых им альбомов. Если иное письменно не указано Заказчиком, количество альбомов, заказываемых каждым из Заказчиков, равно одному.</w:t>
+      </w:r>
+    </w:p>
+    <w:p>
+      <w:pPr>
+        <w:pStyle w:val="a3"/>
+      </w:pPr>
+      <w:r>
+        <w:t>4.2. Оплата услуг по настоящему Договору осуществляе</w:t>
+      </w:r>
+      <w:r>
+        <w:t>тся Заказчиком наличными денежными средствами:</w:t>
+      </w:r>
+    </w:p>
+    <w:p>
+      <w:pPr>
+        <w:pStyle w:val="a3"/>
+      </w:pPr>
+      <w:r>
+        <w:t>в течение ___ дней с момента подписания настоящего Договора;</w:t>
+      </w:r>
+    </w:p>
+    <w:p>
+      <w:pPr>
+        <w:pStyle w:val="a3"/>
+      </w:pPr>
+      <w:r>
+        <w:t>в течение ___ дней с момента подписания Акта об оказании услуг;</w:t>
+      </w:r>
+    </w:p>
+    <w:p>
+      <w:pPr>
+        <w:pStyle w:val="a3"/>
+      </w:pPr>
+      <w:r>
+        <w:lastRenderedPageBreak/>
+        <w:t xml:space="preserve">в размере ____________ процентов в качестве предоплаты в течение ___ дней с момента </w:t>
+      </w:r>
+      <w:r>
+        <w:t>подписания настоящего Договора, окончательный расчет производится в течение ___ дней с момента подписания Акта об оказании услуг</w:t>
+      </w:r>
+    </w:p>
+    <w:p>
+      <w:pPr>
+        <w:pStyle w:val="a3"/>
+      </w:pPr>
+      <w:r>
+        <w:t>4.3. Стоимость услуг подлежит увеличению в случаях возникновения в процессе исполнения настоящего Договора (организации или про</w:t>
+      </w:r>
+      <w:r>
+        <w:t>ведения фотосъемки, разработки или печати альбома) дополнительных расходов, не предусмотренных настоящим Договором.</w:t>
+      </w:r>
+    </w:p>
+    <w:p>
+      <w:pPr>
+        <w:pStyle w:val="a3"/>
+      </w:pPr>
+      <w:r>
+        <w:t>Исполнитель должен уведомить Заказчика о возникновении указанных дополнительных расходов незамедлительно.</w:t>
+      </w:r>
+    </w:p>
+    <w:p>
+      <w:pPr>
+        <w:pStyle w:val="a3"/>
+      </w:pPr>
+      <w:r>
+        <w:t>В случае возникновения ситуации, указанной в настоящем пункте, стороны составляют дополнительное соглашение, в котором согласовывают стоимость работ по Договору.</w:t>
+      </w:r>
+    </w:p>
+    <w:p>
+      <w:pPr>
+        <w:pStyle w:val="5"/>
+        <w:rPr>
+          <w:rFonts w:eastAsia="Times New Roman"/>
+        </w:rPr>
+      </w:pPr>
+      <w:r>
+        <w:rPr>
+          <w:rFonts w:eastAsia="Times New Roman"/>
+        </w:rPr>
+        <w:t>5. Ответственность сторон</w:t>
+      </w:r>
+    </w:p>
+    <w:p>
+      <w:pPr>
+        <w:pStyle w:val="a3"/>
+      </w:pPr>
+      <w:r>
+        <w:t>5.1. За неисполнение или ненадлежащее исполнение стороны несут ответ</w:t>
+      </w:r>
+      <w:r>
+        <w:t>ственность в соответствии с законодательством Республики Беларусь.</w:t>
+      </w:r>
+    </w:p>
+    <w:p>
+      <w:pPr>
+        <w:pStyle w:val="a3"/>
+      </w:pPr>
+      <w:r>
+        <w:t>5.2. В случае невыполнения Заказчиком своих обязательств по оплате выполненных работ Заказчик выплачивает Исполнителю проценты за пользование чужими денежными в размере ______% от стоимости</w:t>
+      </w:r>
+      <w:r>
+        <w:t xml:space="preserve"> неоплаченных работ за каждый день просрочки.</w:t>
+      </w:r>
+    </w:p>
+    <w:p>
+      <w:pPr>
+        <w:pStyle w:val="a3"/>
+      </w:pPr>
+      <w:r>
+        <w:t>5.3. Заказчик несет ответственность за нарушение личных неимущественных авторских прав фотографа в соответствии с законодательством Республики Беларусь.</w:t>
+      </w:r>
+    </w:p>
+    <w:p>
+      <w:pPr>
+        <w:pStyle w:val="5"/>
+        <w:rPr>
+          <w:rFonts w:eastAsia="Times New Roman"/>
+        </w:rPr>
+      </w:pPr>
+      <w:r>
+        <w:rPr>
+          <w:rFonts w:eastAsia="Times New Roman"/>
+        </w:rPr>
+        <w:t>6. Положения об интеллектуальной собственности</w:t>
+      </w:r>
+    </w:p>
+    <w:p>
+      <w:pPr>
+        <w:pStyle w:val="a3"/>
+      </w:pPr>
+      <w:r>
+        <w:t>6.1. Испол</w:t>
+      </w:r>
+      <w:r>
+        <w:t xml:space="preserve">нитель уступает Заказчику исключительные имущественные права на использование созданных по настоящему договору фотоматериалов (права на воспроизведение; право на распространение; право на переработку; право на доведение до всеобщего сведения). Территория, </w:t>
+      </w:r>
+      <w:r>
+        <w:t>на которую уступаются права, не ограничена.</w:t>
+      </w:r>
+    </w:p>
+    <w:p>
+      <w:pPr>
+        <w:pStyle w:val="a3"/>
+      </w:pPr>
+      <w:r>
+        <w:t>6.2. Заказчик обязуется при использовании фотоматериалов соблюдать личные неимущественные авторские права фотографа, выполнявшего фотосъемку, в том числе право на имя.</w:t>
+      </w:r>
+    </w:p>
+    <w:p>
+      <w:pPr>
+        <w:pStyle w:val="a3"/>
+      </w:pPr>
+      <w:r>
+        <w:t>6.3. Исполнитель имеет право использовать фо</w:t>
+      </w:r>
+      <w:r>
+        <w:t>томатериалы, созданные в процессе выполнения настоящего Договора, в портфолио и в иных рекламных целях (в буклетах, на выставках, презентациях и т.д.). При этом дополнительного согласия Заказчика не требуется.</w:t>
+      </w:r>
+    </w:p>
+    <w:p>
+      <w:pPr>
+        <w:pStyle w:val="5"/>
+        <w:rPr>
+          <w:rFonts w:eastAsia="Times New Roman"/>
+        </w:rPr>
+      </w:pPr>
+      <w:r>
+        <w:rPr>
+          <w:rFonts w:eastAsia="Times New Roman"/>
+        </w:rPr>
+        <w:t>7. Заключительные положения</w:t>
+      </w:r>
+    </w:p>
+    <w:p>
+      <w:pPr>
+        <w:pStyle w:val="a3"/>
+      </w:pPr>
+      <w:r>
+        <w:t>7.1. Исполнитель и</w:t>
+      </w:r>
+      <w:r>
+        <w:t>меет право на односторонний отказ от исполнения Договора в случае возникновения дополнительных расходов, на которые не согласен Заказчик, если это может существенно повлиять на результат услуг, оказываемых по договору.</w:t>
+      </w:r>
+    </w:p>
+    <w:p>
+      <w:pPr>
+        <w:pStyle w:val="a3"/>
+      </w:pPr>
+      <w:r>
+        <w:lastRenderedPageBreak/>
+        <w:t>Заказчик имеет право на односторонний</w:t>
+      </w:r>
+      <w:r>
+        <w:t xml:space="preserve"> отказ от договора в случае несогласия произвести дополнительную оплату в соответствии с пунктом 4.3 настоящего Договора, а также в иных случаях при наличии уважительных причин.</w:t>
+      </w:r>
+    </w:p>
+    <w:p>
+      <w:pPr>
+        <w:pStyle w:val="a3"/>
+      </w:pPr>
+      <w:r>
+        <w:t xml:space="preserve">В случае одностороннего отказа от договора как по инициативе Заказчика, так и </w:t>
+      </w:r>
+      <w:r>
+        <w:t>по инициативе Исполнителя последний имеет право на оплату выполненных к моменту расторжения договора работ.</w:t>
+      </w:r>
+    </w:p>
+    <w:p>
+      <w:pPr>
+        <w:pStyle w:val="a3"/>
+      </w:pPr>
+      <w:r>
+        <w:t>7.2. Стороны решают все споры и разногласия, которые могут возникнуть в ходе исполнения настоящего Договора, путем переговоров.</w:t>
+      </w:r>
+    </w:p>
+    <w:p>
+      <w:pPr>
+        <w:pStyle w:val="a3"/>
+      </w:pPr>
+      <w:r>
+        <w:t>При недостижении сог</w:t>
+      </w:r>
+      <w:r>
+        <w:t>ласия в ходе переговоров споры передаются на рассмотрение в суд в соответствии с законодательством Республики Беларусь.</w:t>
+      </w:r>
+    </w:p>
+    <w:p>
+      <w:pPr>
+        <w:pStyle w:val="a3"/>
+      </w:pPr>
+      <w:r>
+        <w:t>7.3. Отношения, не урегулированные настоящим Договором, регулируются действующим законодательством Республики Беларусь.</w:t>
+      </w:r>
+    </w:p>
+    <w:p>
+      <w:pPr>
+        <w:pStyle w:val="5"/>
+        <w:rPr>
+          <w:rFonts w:eastAsia="Times New Roman"/>
+        </w:rPr>
+      </w:pPr>
+      <w:r>
+        <w:rPr>
+          <w:rFonts w:eastAsia="Times New Roman"/>
+        </w:rPr>
+        <w:t>8. Юридические а</w:t>
+      </w:r>
+      <w:r>
+        <w:rPr>
+          <w:rFonts w:eastAsia="Times New Roman"/>
+        </w:rPr>
+        <w:t>дреса и подписи сторон</w:t>
+      </w:r>
+    </w:p>
+    <w:p>
+      <w:pPr>
+        <w:pStyle w:val="HTML0"/>
+      </w:pPr>
+      <w:r>
+        <w:t>Заказчик                                           Исполнитель</w:t>
+      </w:r>
+    </w:p>
+    <w:p>
+      <w:pPr>
+        <w:pStyle w:val="HTML0"/>
         <w:rPr>
           <w:lang w:val="en-US"/>
         </w:rPr>
-        <w:t>photo</w:t>
-      </w:r>
+      </w:pPr>
       <w:r>
         <w:rPr>
           <w:lang w:val="en-US"/>
         </w:rPr>
-        <w:t xml:space="preserve"> agreement works until </w:t>
+        <w:t xml:space="preserve">name     </w:t>
+      </w:r>
+      <w:r>
+        <w:t xml:space="preserve">                 </w:t>
       </w:r>
       <w:r>
         <w:rPr>
           <w:lang w:val="en-US"/>
         </w:rPr>
-        <w:t>date</w:t>
-      </w:r>
+        <w:t xml:space="preserve">                            photo</w:t>
+      </w:r>
+    </w:p>
+    <w:p>
+      <w:pPr>
+        <w:pStyle w:val="HTML0"/>
+      </w:pPr>
+      <w:r>
+        <w:t>Паспорт _____________, выдан _______________</w:t>
+      </w:r>
+    </w:p>
+    <w:p>
+      <w:pPr>
+        <w:pStyle w:val="HTML0"/>
+      </w:pPr>
+      <w:r>
+        <w:t>______________________ личный N ____________</w:t>
+      </w:r>
+    </w:p>
+    <w:p>
+      <w:pPr>
+        <w:pStyle w:val="HTML0"/>
+      </w:pPr>
+      <w:r>
+        <w:t>Прож</w:t>
+      </w:r>
+      <w:r>
+        <w:t>ивает по адресу: _______________________</w:t>
+      </w:r>
+    </w:p>
+    <w:p>
+      <w:pPr>
+        <w:pStyle w:val="HTML0"/>
+      </w:pPr>
+      <w:r>
+        <w:t>____________________________________________</w:t>
+      </w:r>
+    </w:p>
+    <w:p>
+      <w:pPr>
+        <w:pStyle w:val="HTML0"/>
+      </w:pPr>
+      <w:r>
+        <w:t>____________________________________________</w:t>
+      </w:r>
+    </w:p>
+    <w:p>
+      <w:pPr>
+        <w:pStyle w:val="HTML0"/>
+      </w:pPr>
+      <w:r>
+        <w:t>Паспорт _____________, выдан _______________</w:t>
+      </w:r>
+    </w:p>
+    <w:p>
+      <w:pPr>
+        <w:pStyle w:val="HTML0"/>
+      </w:pPr>
+      <w:r>
+        <w:t>______________________ личный N ____________</w:t>
+      </w:r>
+    </w:p>
+    <w:p>
+      <w:pPr>
+        <w:pStyle w:val="HTML0"/>
+      </w:pPr>
+      <w:r>
+        <w:t xml:space="preserve">Проживает по </w:t>
+      </w:r>
+      <w:proofErr w:type="gramStart"/>
+      <w:r>
+        <w:t>адресу:  _</w:t>
+      </w:r>
+      <w:proofErr w:type="gramEnd"/>
+      <w:r>
+        <w:t>____________</w:t>
+      </w:r>
+      <w:r>
+        <w:t>_________</w:t>
+      </w:r>
+    </w:p>
+    <w:p>
+      <w:pPr>
+        <w:pStyle w:val="HTML0"/>
+      </w:pPr>
+      <w:r>
+        <w:t>____________________________________________</w:t>
+      </w:r>
+    </w:p>
+    <w:p>
+      <w:pPr>
+        <w:pStyle w:val="HTML0"/>
+      </w:pPr>
+      <w:r>
+        <w:t>____________________________________________</w:t>
+      </w:r>
+    </w:p>
+    <w:p>
+      <w:pPr>
+        <w:pStyle w:val="HTML0"/>
+      </w:pPr>
+      <w:r>
+        <w:lastRenderedPageBreak/>
+        <w:t>Паспорт _____________, выдан _______________</w:t>
+      </w:r>
+    </w:p>
+    <w:p>
+      <w:pPr>
+        <w:pStyle w:val="HTML0"/>
+      </w:pPr>
+      <w:r>
+        <w:t>______________________ личный N ____________</w:t>
+      </w:r>
+    </w:p>
+    <w:p>
+      <w:pPr>
+        <w:pStyle w:val="HTML0"/>
+      </w:pPr>
+      <w:r>
+        <w:t>Проживает по адресу: _______________________</w:t>
+      </w:r>
+    </w:p>
+    <w:p>
+      <w:pPr>
+        <w:pStyle w:val="HTML0"/>
+        <w:rPr>
+          <w:lang w:val="en-US"/>
+        </w:rPr>
+      </w:pPr>
+      <w:r>
+        <w:t xml:space="preserve">____________________________________________       Директор </w:t>
+      </w:r>
+      <w:r>
+        <w:rPr>
+          <w:lang w:val="en-US"/>
+        </w:rPr>
+        <w:t>Arnold Negro</w:t>
+      </w:r>
+    </w:p>
+    <w:p>
+      <w:pPr>
+        <w:pStyle w:val="a3"/>
+      </w:pPr>
+      <w:r>
+        <w:t>Мы, нижеподписавшиеся, выражаем свое согласие на использование фотоматериалов со своим изображением в фотоальбомах, создаваемых Исполнителем в соответствии с настоящим Договором.</w:t>
+      </w:r>
+    </w:p>
+    <w:p>
+      <w:pPr>
+        <w:pStyle w:val="HTML0"/>
+      </w:pPr>
+      <w:r>
+        <w:t>_</w:t>
+      </w:r>
+      <w:r>
+        <w:t>___________________________________________</w:t>
+      </w:r>
+    </w:p>
+    <w:p>
+      <w:pPr>
+        <w:pStyle w:val="HTML0"/>
+      </w:pPr>
+      <w:r>
+        <w:t>Паспорт _____________, выдан _______________</w:t>
+      </w:r>
+    </w:p>
+    <w:p>
+      <w:pPr>
+        <w:pStyle w:val="HTML0"/>
+      </w:pPr>
+      <w:r>
+        <w:t>______________________ личный N ____________</w:t>
+      </w:r>
+    </w:p>
+    <w:p>
+      <w:pPr>
+        <w:pStyle w:val="HTML0"/>
+      </w:pPr>
+      <w:r>
+        <w:t>Проживает по адресу: _______________________</w:t>
+      </w:r>
+    </w:p>
+    <w:p>
+      <w:pPr>
+        <w:pStyle w:val="HTML0"/>
+      </w:pPr>
+      <w:r>
+        <w:t>____________________________________________</w:t>
+      </w:r>
+    </w:p>
+    <w:p>
+      <w:pPr>
+        <w:pStyle w:val="HTML0"/>
+      </w:pPr>
+      <w:r>
+        <w:t>________________________________</w:t>
+      </w:r>
+      <w:r>
+        <w:t>____________</w:t>
+      </w:r>
+    </w:p>
+    <w:p>
+      <w:pPr>
+        <w:pStyle w:val="HTML0"/>
+      </w:pPr>
+      <w:r>
+        <w:t>Паспорт _____________, выдан _______________</w:t>
+      </w:r>
+    </w:p>
+    <w:p>
+      <w:pPr>
+        <w:pStyle w:val="HTML0"/>
+      </w:pPr>
+      <w:r>
+        <w:t>______________________ личный N ____________</w:t>
+      </w:r>
+    </w:p>
+    <w:p>
+      <w:pPr>
+        <w:pStyle w:val="HTML0"/>
+      </w:pPr>
+      <w:r>
+        <w:t>Проживает по адресу: _______________________</w:t>
+      </w:r>
+    </w:p>
+    <w:p>
+      <w:pPr>
+        <w:pStyle w:val="HTML0"/>
+      </w:pPr>
+      <w:r>
+        <w:t>____________________________________________</w:t>
+      </w:r>
+    </w:p>
+    <w:p>
+      <w:pPr>
+        <w:rPr>
+          <w:rFonts w:ascii="Times New Roman" w:eastAsia="Times New Roman" w:hAnsi="Times New Roman"/>
+          <w:sz w:val="24"/>
+          <w:szCs w:val="24"/>
+        </w:rPr>
+      </w:pPr>
       <w:bookmarkStart w:id="0" w:name="_GoBack"/>
       <w:bookmarkEnd w:id="0"/>
     </w:p>
@@ -68,17 +1109,11 @@
   <w:docDefaults>
     <w:rPrDefault>
       <w:rPr>
-        <w:rFonts w:asciiTheme="minorHAnsi" w:eastAsiaTheme="minorEastAsia" w:hAnsiTheme="minorHAnsi" w:cstheme="minorBidi"/>
-        <w:sz w:val="22"/>
-        <w:szCs w:val="22"/>
+        <w:rFonts w:ascii="Times New Roman" w:eastAsia="Times New Roman" w:hAnsi="Times New Roman" w:cs="Times New Roman"/>
         <w:lang w:val="ru-RU" w:eastAsia="ru-RU" w:bidi="ar-SA"/>
       </w:rPr>
     </w:rPrDefault>
-    <w:pPrDefault>
-      <w:pPr>
-        <w:spacing w:after="160" w:line="259" w:lineRule="auto"/>
-      </w:pPr>
-    </w:pPrDefault>
+    <w:pPrDefault/>
   </w:docDefaults>
   <w:latentStyles w:defLockedState="0" w:defUIPriority="99" w:defSemiHidden="0" w:defUnhideWhenUsed="0" w:defQFormat="0" w:count="375">
     <w:lsdException w:name="Normal" w:uiPriority="0" w:qFormat="1"/>
@@ -86,7 +1121,7 @@
     <w:lsdException w:name="heading 2" w:semiHidden="1" w:uiPriority="9" w:unhideWhenUsed="1" w:qFormat="1"/>
     <w:lsdException w:name="heading 3" w:semiHidden="1" w:uiPriority="9" w:unhideWhenUsed="1" w:qFormat="1"/>
     <w:lsdException w:name="heading 4" w:semiHidden="1" w:uiPriority="9" w:unhideWhenUsed="1" w:qFormat="1"/>
-    <w:lsdException w:name="heading 5" w:semiHidden="1" w:uiPriority="9" w:unhideWhenUsed="1" w:qFormat="1"/>
+    <w:lsdException w:name="heading 5" w:uiPriority="9" w:qFormat="1"/>
     <w:lsdException w:name="heading 6" w:semiHidden="1" w:uiPriority="9" w:unhideWhenUsed="1" w:qFormat="1"/>
     <w:lsdException w:name="heading 7" w:semiHidden="1" w:uiPriority="9" w:unhideWhenUsed="1" w:qFormat="1"/>
     <w:lsdException w:name="heading 8" w:semiHidden="1" w:uiPriority="9" w:unhideWhenUsed="1" w:qFormat="1"/>
@@ -460,6 +1495,51 @@
   <w:style w:type="paragraph" w:default="1" w:styleId="a">
     <w:name w:val="Normal"/>
     <w:qFormat/>
+    <w:rPr>
+      <w:rFonts w:ascii="Verdana" w:eastAsia="Verdana" w:hAnsi="Verdana"/>
+      <w:sz w:val="15"/>
+      <w:szCs w:val="16"/>
+    </w:rPr>
+  </w:style>
+  <w:style w:type="paragraph" w:styleId="1">
+    <w:name w:val="heading 1"/>
+    <w:basedOn w:val="a"/>
+    <w:link w:val="10"/>
+    <w:uiPriority w:val="9"/>
+    <w:qFormat/>
+    <w:pPr>
+      <w:pBdr>
+        <w:bottom w:val="single" w:sz="6" w:space="0" w:color="777777"/>
+      </w:pBdr>
+      <w:spacing w:before="100" w:beforeAutospacing="1" w:after="100" w:afterAutospacing="1"/>
+      <w:outlineLvl w:val="0"/>
+    </w:pPr>
+    <w:rPr>
+      <w:rFonts w:ascii="Arial" w:eastAsiaTheme="minorEastAsia" w:hAnsi="Arial" w:cs="Arial"/>
+      <w:b/>
+      <w:bCs/>
+      <w:kern w:val="36"/>
+      <w:sz w:val="30"/>
+      <w:szCs w:val="30"/>
+    </w:rPr>
+  </w:style>
+  <w:style w:type="paragraph" w:styleId="5">
+    <w:name w:val="heading 5"/>
+    <w:basedOn w:val="a"/>
+    <w:link w:val="50"/>
+    <w:uiPriority w:val="9"/>
+    <w:qFormat/>
+    <w:pPr>
+      <w:spacing w:before="100" w:beforeAutospacing="1" w:after="100" w:afterAutospacing="1"/>
+      <w:outlineLvl w:val="4"/>
+    </w:pPr>
+    <w:rPr>
+      <w:rFonts w:ascii="Times New Roman" w:eastAsiaTheme="minorEastAsia" w:hAnsi="Times New Roman"/>
+      <w:b/>
+      <w:bCs/>
+      <w:sz w:val="20"/>
+      <w:szCs w:val="20"/>
+    </w:rPr>
   </w:style>
   <w:style w:type="character" w:default="1" w:styleId="a0">
     <w:name w:val="Default Paragraph Font"/>
@@ -487,6 +1567,156 @@
     <w:uiPriority w:val="99"/>
     <w:semiHidden/>
     <w:unhideWhenUsed/>
+  </w:style>
+  <w:style w:type="character" w:styleId="HTML">
+    <w:name w:val="HTML Code"/>
+    <w:basedOn w:val="a0"/>
+    <w:uiPriority w:val="99"/>
+    <w:semiHidden/>
+    <w:unhideWhenUsed/>
+    <w:rPr>
+      <w:rFonts w:ascii="cour" w:eastAsiaTheme="minorEastAsia" w:hAnsi="cour" w:cs="Courier New" w:hint="default"/>
+      <w:sz w:val="24"/>
+      <w:szCs w:val="24"/>
+    </w:rPr>
+  </w:style>
+  <w:style w:type="character" w:customStyle="1" w:styleId="10">
+    <w:name w:val="Заголовок 1 Знак"/>
+    <w:basedOn w:val="a0"/>
+    <w:link w:val="1"/>
+    <w:uiPriority w:val="9"/>
+    <w:rPr>
+      <w:rFonts w:asciiTheme="majorHAnsi" w:eastAsiaTheme="majorEastAsia" w:hAnsiTheme="majorHAnsi" w:cstheme="majorBidi"/>
+      <w:color w:val="2F5496" w:themeColor="accent1" w:themeShade="BF"/>
+      <w:sz w:val="32"/>
+      <w:szCs w:val="32"/>
+    </w:rPr>
+  </w:style>
+  <w:style w:type="paragraph" w:styleId="HTML0">
+    <w:name w:val="HTML Preformatted"/>
+    <w:basedOn w:val="a"/>
+    <w:link w:val="HTML1"/>
+    <w:uiPriority w:val="99"/>
+    <w:semiHidden/>
+    <w:unhideWhenUsed/>
+    <w:pPr>
+      <w:tabs>
+        <w:tab w:val="left" w:pos="916"/>
+        <w:tab w:val="left" w:pos="1832"/>
+        <w:tab w:val="left" w:pos="2748"/>
+        <w:tab w:val="left" w:pos="3664"/>
+        <w:tab w:val="left" w:pos="4580"/>
+        <w:tab w:val="left" w:pos="5496"/>
+        <w:tab w:val="left" w:pos="6412"/>
+        <w:tab w:val="left" w:pos="7328"/>
+        <w:tab w:val="left" w:pos="8244"/>
+        <w:tab w:val="left" w:pos="9160"/>
+        <w:tab w:val="left" w:pos="10076"/>
+        <w:tab w:val="left" w:pos="10992"/>
+        <w:tab w:val="left" w:pos="11908"/>
+        <w:tab w:val="left" w:pos="12824"/>
+        <w:tab w:val="left" w:pos="13740"/>
+        <w:tab w:val="left" w:pos="14656"/>
+      </w:tabs>
+      <w:spacing w:before="360" w:after="360" w:line="360" w:lineRule="atLeast"/>
+    </w:pPr>
+    <w:rPr>
+      <w:rFonts w:ascii="cour" w:eastAsiaTheme="minorEastAsia" w:hAnsi="cour" w:cs="Courier New"/>
+      <w:sz w:val="24"/>
+      <w:szCs w:val="24"/>
+    </w:rPr>
+  </w:style>
+  <w:style w:type="character" w:customStyle="1" w:styleId="HTML1">
+    <w:name w:val="Стандартный HTML Знак"/>
+    <w:basedOn w:val="a0"/>
+    <w:link w:val="HTML0"/>
+    <w:uiPriority w:val="99"/>
+    <w:semiHidden/>
+    <w:rPr>
+      <w:rFonts w:ascii="Consolas" w:eastAsia="Verdana" w:hAnsi="Consolas"/>
+    </w:rPr>
+  </w:style>
+  <w:style w:type="character" w:styleId="HTML2">
+    <w:name w:val="HTML Typewriter"/>
+    <w:basedOn w:val="a0"/>
+    <w:uiPriority w:val="99"/>
+    <w:semiHidden/>
+    <w:unhideWhenUsed/>
+    <w:rPr>
+      <w:rFonts w:ascii="cour" w:eastAsiaTheme="minorEastAsia" w:hAnsi="cour" w:cs="Courier New" w:hint="default"/>
+      <w:sz w:val="24"/>
+      <w:szCs w:val="24"/>
+    </w:rPr>
+  </w:style>
+  <w:style w:type="paragraph" w:customStyle="1" w:styleId="msonormal0">
+    <w:name w:val="msonormal"/>
+    <w:basedOn w:val="a"/>
+    <w:pPr>
+      <w:spacing w:after="360"/>
+    </w:pPr>
+    <w:rPr>
+      <w:rFonts w:ascii="Times New Roman" w:eastAsiaTheme="minorEastAsia" w:hAnsi="Times New Roman"/>
+      <w:sz w:val="24"/>
+      <w:szCs w:val="24"/>
+    </w:rPr>
+  </w:style>
+  <w:style w:type="paragraph" w:styleId="a3">
+    <w:name w:val="Normal (Web)"/>
+    <w:basedOn w:val="a"/>
+    <w:uiPriority w:val="99"/>
+    <w:semiHidden/>
+    <w:unhideWhenUsed/>
+    <w:pPr>
+      <w:spacing w:after="360"/>
+    </w:pPr>
+    <w:rPr>
+      <w:rFonts w:ascii="Times New Roman" w:eastAsiaTheme="minorEastAsia" w:hAnsi="Times New Roman"/>
+      <w:sz w:val="24"/>
+      <w:szCs w:val="24"/>
+    </w:rPr>
+  </w:style>
+  <w:style w:type="paragraph" w:customStyle="1" w:styleId="small">
+    <w:name w:val="small"/>
+    <w:rPr>
+      <w:rFonts w:ascii="Verdana" w:eastAsia="Verdana" w:hAnsi="Verdana"/>
+      <w:sz w:val="2"/>
+      <w:szCs w:val="2"/>
+    </w:rPr>
+  </w:style>
+  <w:style w:type="character" w:customStyle="1" w:styleId="50">
+    <w:name w:val="Заголовок 5 Знак"/>
+    <w:basedOn w:val="a0"/>
+    <w:link w:val="5"/>
+    <w:uiPriority w:val="9"/>
+    <w:semiHidden/>
+    <w:rPr>
+      <w:rFonts w:asciiTheme="majorHAnsi" w:eastAsiaTheme="majorEastAsia" w:hAnsiTheme="majorHAnsi" w:cstheme="majorBidi"/>
+      <w:color w:val="2F5496" w:themeColor="accent1" w:themeShade="BF"/>
+      <w:sz w:val="15"/>
+      <w:szCs w:val="16"/>
+    </w:rPr>
+  </w:style>
+  <w:style w:type="character" w:styleId="a4">
+    <w:name w:val="Hyperlink"/>
+    <w:basedOn w:val="a0"/>
+    <w:uiPriority w:val="99"/>
+    <w:semiHidden/>
+    <w:unhideWhenUsed/>
+    <w:rPr>
+      <w:color w:val="0000FF"/>
+      <w:u w:val="single"/>
+    </w:rPr>
+  </w:style>
+  <w:style w:type="character" w:styleId="a5">
+    <w:name w:val="FollowedHyperlink"/>
+    <w:basedOn w:val="a0"/>
+    <w:uiPriority w:val="99"/>
+    <w:semiHidden/>
+    <w:unhideWhenUsed/>
+    <w:rPr>
+      <w:color w:val="800080"/>
+      <w:u w:val="single"/>
+    </w:rPr>
   </w:style>
 </w:styles>
 </file>

</xml_diff>